<commit_message>
Se elimino el CU01 extra
</commit_message>
<xml_diff>
--- a/Casos de Uso/CU01-Validar Reporte Mensual.docx
+++ b/Casos de Uso/CU01-Validar Reporte Mensual.docx
@@ -178,13 +178,7 @@
           </w:tcPr>
           <w:p>
             <w:r>
-              <w:t>Que el reporte mensual ya est</w:t>
-            </w:r>
-            <w:r>
-              <w:t>é</w:t>
-            </w:r>
-            <w:r>
-              <w:t xml:space="preserve"> subido al sistema</w:t>
+              <w:t>Que el reporte mensual ya este subido al sistema</w:t>
             </w:r>
           </w:p>
         </w:tc>
@@ -258,7 +252,15 @@
               <w:t>ESTUDIANTE</w:t>
             </w:r>
             <w:r>
-              <w:t xml:space="preserve"> y da clic al botón “Revisar reportes”</w:t>
+              <w:t xml:space="preserve"> y da </w:t>
+            </w:r>
+            <w:proofErr w:type="spellStart"/>
+            <w:r>
+              <w:t>click</w:t>
+            </w:r>
+            <w:proofErr w:type="spellEnd"/>
+            <w:r>
+              <w:t xml:space="preserve"> al botón “Revisar reportes”</w:t>
             </w:r>
             <w:r>
               <w:t xml:space="preserve"> Mientras (quiera revisar reportes).</w:t>
@@ -274,16 +276,12 @@
                 <w:ilvl w:val="0"/>
                 <w:numId w:val="2"/>
               </w:numPr>
-              <w:ind w:left="567" w:firstLine="567"/>
             </w:pPr>
             <w:r>
               <w:t xml:space="preserve">El sistema </w:t>
             </w:r>
             <w:r>
-              <w:t>cambia de pantalla y muestra una lista de los</w:t>
-            </w:r>
-            <w:r>
-              <w:t xml:space="preserve"> </w:t>
+              <w:t xml:space="preserve">cambia de pantalla y muestra una lista de los </w:t>
             </w:r>
             <w:r>
               <w:t>REPORTE MENSUAL</w:t>
@@ -308,7 +306,6 @@
                 <w:ilvl w:val="0"/>
                 <w:numId w:val="2"/>
               </w:numPr>
-              <w:ind w:left="567" w:firstLine="567"/>
             </w:pPr>
             <w:r>
               <w:t xml:space="preserve">El </w:t>
@@ -320,7 +317,15 @@
               <w:t>oordinador</w:t>
             </w:r>
             <w:r>
-              <w:t xml:space="preserve"> selecciona un reporte y da clic en el botón “Revisar reporte”</w:t>
+              <w:t xml:space="preserve"> selecciona un reporte y da </w:t>
+            </w:r>
+            <w:proofErr w:type="spellStart"/>
+            <w:r>
+              <w:t>click</w:t>
+            </w:r>
+            <w:proofErr w:type="spellEnd"/>
+            <w:r>
+              <w:t xml:space="preserve"> en el botón “Revisar reporte”</w:t>
             </w:r>
             <w:r>
               <w:t xml:space="preserve"> Mientras (quiera revisar reportes).</w:t>
@@ -333,7 +338,6 @@
                 <w:ilvl w:val="0"/>
                 <w:numId w:val="2"/>
               </w:numPr>
-              <w:ind w:left="1134" w:firstLine="1134"/>
             </w:pPr>
             <w:r>
               <w:t>El sistem</w:t>
@@ -341,6 +345,8 @@
             <w:r>
               <w:t xml:space="preserve">a </w:t>
             </w:r>
+            <w:bookmarkStart w:id="0" w:name="_GoBack"/>
+            <w:bookmarkEnd w:id="0"/>
             <w:r>
               <w:t>cambia de pantalla y muestra los datos del R</w:t>
             </w:r>
@@ -364,10 +370,7 @@
             </w:r>
             <w:proofErr w:type="spellStart"/>
             <w:r>
-              <w:t>chec</w:t>
-            </w:r>
-            <w:r>
-              <w:t>k</w:t>
+              <w:t>check</w:t>
             </w:r>
             <w:proofErr w:type="spellEnd"/>
             <w:r>
@@ -390,7 +393,6 @@
                 <w:ilvl w:val="0"/>
                 <w:numId w:val="2"/>
               </w:numPr>
-              <w:ind w:left="1134" w:firstLine="1134"/>
             </w:pPr>
             <w:r>
               <w:t xml:space="preserve">El coordinador </w:t>
@@ -400,14 +402,19 @@
             </w:r>
             <w:proofErr w:type="spellStart"/>
             <w:r>
-              <w:t>chec</w:t>
-            </w:r>
-            <w:r>
-              <w:t>k</w:t>
+              <w:t>check</w:t>
             </w:r>
             <w:proofErr w:type="spellEnd"/>
             <w:r>
-              <w:t xml:space="preserve"> box de “Aprobado” y da clic en el botón “Continuar”.</w:t>
+              <w:t xml:space="preserve"> box de “Aprobado” y da </w:t>
+            </w:r>
+            <w:proofErr w:type="spellStart"/>
+            <w:r>
+              <w:t>click</w:t>
+            </w:r>
+            <w:proofErr w:type="spellEnd"/>
+            <w:r>
+              <w:t xml:space="preserve"> en el botón “Continuar”.</w:t>
             </w:r>
             <w:r>
               <w:t xml:space="preserve"> (6a.)</w:t>
@@ -420,7 +427,6 @@
                 <w:ilvl w:val="0"/>
                 <w:numId w:val="2"/>
               </w:numPr>
-              <w:ind w:left="1134" w:firstLine="1134"/>
             </w:pPr>
             <w:r>
               <w:t>El sistema cambia el estado del R</w:t>
@@ -451,22 +457,21 @@
                 <w:ilvl w:val="0"/>
                 <w:numId w:val="2"/>
               </w:numPr>
-              <w:ind w:left="1134" w:firstLine="1134"/>
             </w:pPr>
             <w:r>
-              <w:t>El coordinador da clic</w:t>
-            </w:r>
-            <w:r>
-              <w:t xml:space="preserve"> </w:t>
-            </w:r>
-            <w:r>
-              <w:t>en el botón “Guardar”.</w:t>
+              <w:t xml:space="preserve">El coordinador da </w:t>
+            </w:r>
+            <w:proofErr w:type="spellStart"/>
+            <w:r>
+              <w:t>click</w:t>
+            </w:r>
+            <w:proofErr w:type="spellEnd"/>
+            <w:r>
+              <w:t xml:space="preserve"> en el botón “Guardar”.</w:t>
             </w:r>
             <w:r>
               <w:t xml:space="preserve"> (6a.)</w:t>
             </w:r>
-            <w:bookmarkStart w:id="0" w:name="_GoBack"/>
-            <w:bookmarkEnd w:id="0"/>
           </w:p>
         </w:tc>
       </w:tr>
@@ -490,14 +495,26 @@
           </w:tcPr>
           <w:p>
             <w:r>
-              <w:t>2a. El coordinador da clic en “Salir”.</w:t>
-            </w:r>
-          </w:p>
-          <w:p>
-            <w:r>
-              <w:t>2b. Termina el caso de uso.</w:t>
-            </w:r>
-          </w:p>
+              <w:t xml:space="preserve">2a. El coordinador da </w:t>
+            </w:r>
+            <w:proofErr w:type="spellStart"/>
+            <w:r>
+              <w:t>click</w:t>
+            </w:r>
+            <w:proofErr w:type="spellEnd"/>
+            <w:r>
+              <w:t xml:space="preserve"> en “Salir”.</w:t>
+            </w:r>
+          </w:p>
+          <w:p>
+            <w:r>
+              <w:t xml:space="preserve">2b. </w:t>
+            </w:r>
+            <w:r>
+              <w:t>Termina el caso de uso.</w:t>
+            </w:r>
+          </w:p>
+          <w:p/>
           <w:p>
             <w:r>
               <w:t xml:space="preserve">4a. </w:t>
@@ -531,6 +548,7 @@
               <w:t>que muestra los alumnos</w:t>
             </w:r>
           </w:p>
+          <w:p/>
           <w:p>
             <w:r>
               <w:t>6</w:t>
@@ -607,6 +625,7 @@
               <w:t>El sistema muestra un mensaje de error de conexión a la base de datos “No se pudo establecer una conexión con la base de datos”.</w:t>
             </w:r>
           </w:p>
+          <w:p/>
           <w:p>
             <w:pPr>
               <w:rPr>
@@ -1168,7 +1187,7 @@
       </w:pPr>
     </w:pPrDefault>
   </w:docDefaults>
-  <w:latentStyles w:defLockedState="0" w:defUIPriority="99" w:defSemiHidden="0" w:defUnhideWhenUsed="0" w:defQFormat="0" w:count="376">
+  <w:latentStyles w:defLockedState="0" w:defUIPriority="99" w:defSemiHidden="0" w:defUnhideWhenUsed="0" w:defQFormat="0" w:count="375">
     <w:lsdException w:name="Normal" w:uiPriority="0" w:qFormat="1"/>
     <w:lsdException w:name="heading 1" w:uiPriority="9" w:qFormat="1"/>
     <w:lsdException w:name="heading 2" w:semiHidden="1" w:uiPriority="9" w:unhideWhenUsed="1" w:qFormat="1"/>
@@ -1274,6 +1293,7 @@
     <w:lsdException w:name="HTML Sample" w:semiHidden="1" w:unhideWhenUsed="1"/>
     <w:lsdException w:name="HTML Typewriter" w:semiHidden="1" w:unhideWhenUsed="1"/>
     <w:lsdException w:name="HTML Variable" w:semiHidden="1" w:unhideWhenUsed="1"/>
+    <w:lsdException w:name="Normal Table" w:semiHidden="1" w:unhideWhenUsed="1"/>
     <w:lsdException w:name="annotation subject" w:semiHidden="1" w:unhideWhenUsed="1"/>
     <w:lsdException w:name="No List" w:semiHidden="1" w:unhideWhenUsed="1"/>
     <w:lsdException w:name="Outline List 1" w:semiHidden="1" w:unhideWhenUsed="1"/>
@@ -1320,8 +1340,10 @@
     <w:lsdException w:name="Table Subtle 2" w:semiHidden="1" w:unhideWhenUsed="1"/>
     <w:lsdException w:name="Table Web 1" w:semiHidden="1" w:unhideWhenUsed="1"/>
     <w:lsdException w:name="Table Web 2" w:semiHidden="1" w:unhideWhenUsed="1"/>
+    <w:lsdException w:name="Table Web 3" w:semiHidden="1" w:unhideWhenUsed="1"/>
     <w:lsdException w:name="Balloon Text" w:semiHidden="1" w:unhideWhenUsed="1"/>
     <w:lsdException w:name="Table Grid" w:uiPriority="39"/>
+    <w:lsdException w:name="Table Theme" w:semiHidden="1" w:unhideWhenUsed="1"/>
     <w:lsdException w:name="Placeholder Text" w:semiHidden="1"/>
     <w:lsdException w:name="No Spacing" w:uiPriority="1" w:qFormat="1"/>
     <w:lsdException w:name="Light Shading" w:uiPriority="60"/>
@@ -1541,7 +1563,6 @@
     <w:lsdException w:name="Smart Hyperlink" w:semiHidden="1" w:unhideWhenUsed="1"/>
     <w:lsdException w:name="Hashtag" w:semiHidden="1" w:unhideWhenUsed="1"/>
     <w:lsdException w:name="Unresolved Mention" w:semiHidden="1" w:unhideWhenUsed="1"/>
-    <w:lsdException w:name="Smart Link" w:semiHidden="1" w:unhideWhenUsed="1"/>
   </w:latentStyles>
   <w:style w:type="paragraph" w:default="1" w:styleId="Normal">
     <w:name w:val="Normal"/>

</xml_diff>